<commit_message>
Edited description and TZ
</commit_message>
<xml_diff>
--- a/TZ.docx
+++ b/TZ.docx
@@ -575,66 +575,137 @@
           <w:lang w:eastAsia="ru-RU"/>
         </w:rPr>
       </w:pPr>
-    </w:p>
-    <w:p>
-      <w:pPr>
-        <w:jc w:val="center"/>
-        <w:rPr>
-          <w:noProof/>
-          <w:sz w:val="36"/>
-          <w:szCs w:val="36"/>
-          <w:lang w:eastAsia="ru-RU"/>
-        </w:rPr>
-      </w:pPr>
-    </w:p>
-    <w:p>
-      <w:pPr>
-        <w:jc w:val="center"/>
-        <w:rPr>
-          <w:noProof/>
-          <w:sz w:val="36"/>
-          <w:szCs w:val="36"/>
-          <w:lang w:eastAsia="ru-RU"/>
-        </w:rPr>
-      </w:pPr>
-    </w:p>
-    <w:p>
-      <w:pPr>
-        <w:jc w:val="center"/>
-        <w:rPr>
-          <w:noProof/>
-          <w:sz w:val="36"/>
-          <w:szCs w:val="36"/>
-          <w:lang w:eastAsia="ru-RU"/>
-        </w:rPr>
-      </w:pPr>
-    </w:p>
-    <w:p>
-      <w:pPr>
-        <w:jc w:val="center"/>
-        <w:rPr>
-          <w:noProof/>
-          <w:sz w:val="36"/>
-          <w:szCs w:val="36"/>
-          <w:lang w:eastAsia="ru-RU"/>
-        </w:rPr>
-      </w:pPr>
-    </w:p>
-    <w:p>
-      <w:pPr>
-        <w:pStyle w:val="a4"/>
-        <w:jc w:val="center"/>
-        <w:rPr>
-          <w:b/>
-          <w:sz w:val="36"/>
-        </w:rPr>
-      </w:pPr>
-      <w:r>
-        <w:rPr>
-          <w:b/>
-          <w:sz w:val="36"/>
-        </w:rPr>
-        <w:lastRenderedPageBreak/>
+      <w:r>
+        <w:rPr>
+          <w:noProof/>
+          <w:lang w:eastAsia="ru-RU"/>
+        </w:rPr>
+        <mc:AlternateContent>
+          <mc:Choice Requires="wps">
+            <w:drawing>
+              <wp:inline distT="0" distB="0" distL="0" distR="0">
+                <wp:extent cx="2828925" cy="1104900"/>
+                <wp:effectExtent l="0" t="0" r="0" b="0"/>
+                <wp:docPr id="1" name="Прямоугольник 1" descr="https://documents.lucid.app/documents/a3e717e0-5a91-45f2-8b25-d10bd13041b7/pages/0_0?a=565&amp;x=762&amp;y=753&amp;w=396&amp;h=154&amp;store=1&amp;accept=image%2F*&amp;auth=LCA%203965e3940915c4353b61f4826a78b50f6aae3d81-ts%3D1635253576"/>
+                <wp:cNvGraphicFramePr>
+                  <a:graphicFrameLocks xmlns:a="http://schemas.openxmlformats.org/drawingml/2006/main" noChangeAspect="1"/>
+                </wp:cNvGraphicFramePr>
+                <a:graphic xmlns:a="http://schemas.openxmlformats.org/drawingml/2006/main">
+                  <a:graphicData uri="http://schemas.microsoft.com/office/word/2010/wordprocessingShape">
+                    <wps:wsp>
+                      <wps:cNvSpPr>
+                        <a:spLocks noChangeAspect="1" noChangeArrowheads="1"/>
+                      </wps:cNvSpPr>
+                      <wps:spPr bwMode="auto">
+                        <a:xfrm>
+                          <a:off x="0" y="0"/>
+                          <a:ext cx="2828925" cy="1104900"/>
+                        </a:xfrm>
+                        <a:prstGeom prst="rect">
+                          <a:avLst/>
+                        </a:prstGeom>
+                        <a:noFill/>
+                        <a:ln>
+                          <a:noFill/>
+                        </a:ln>
+                        <a:extLst>
+                          <a:ext uri="{909E8E84-426E-40DD-AFC4-6F175D3DCCD1}">
+                            <a14:hiddenFill xmlns:a14="http://schemas.microsoft.com/office/drawing/2010/main">
+                              <a:solidFill>
+                                <a:srgbClr val="FFFFFF"/>
+                              </a:solidFill>
+                            </a14:hiddenFill>
+                          </a:ext>
+                          <a:ext uri="{91240B29-F687-4F45-9708-019B960494DF}">
+                            <a14:hiddenLine xmlns:a14="http://schemas.microsoft.com/office/drawing/2010/main" w="9525">
+                              <a:solidFill>
+                                <a:srgbClr val="000000"/>
+                              </a:solidFill>
+                              <a:miter lim="800000"/>
+                              <a:headEnd/>
+                              <a:tailEnd/>
+                            </a14:hiddenLine>
+                          </a:ext>
+                        </a:extLst>
+                      </wps:spPr>
+                      <wps:bodyPr rot="0" vert="horz" wrap="square" lIns="91440" tIns="45720" rIns="91440" bIns="45720" anchor="t" anchorCtr="0" upright="1">
+                        <a:noAutofit/>
+                      </wps:bodyPr>
+                    </wps:wsp>
+                  </a:graphicData>
+                </a:graphic>
+              </wp:inline>
+            </w:drawing>
+          </mc:Choice>
+          <mc:Fallback>
+            <w:pict>
+              <v:rect w14:anchorId="3BC489E3" id="Прямоугольник 1" o:spid="_x0000_s1026" alt="https://documents.lucid.app/documents/a3e717e0-5a91-45f2-8b25-d10bd13041b7/pages/0_0?a=565&amp;x=762&amp;y=753&amp;w=396&amp;h=154&amp;store=1&amp;accept=image%2F*&amp;auth=LCA%203965e3940915c4353b61f4826a78b50f6aae3d81-ts%3D1635253576" style="width:222.75pt;height:87pt;visibility:visible;mso-wrap-style:square;mso-left-percent:-10001;mso-top-percent:-10001;mso-position-horizontal:absolute;mso-position-horizontal-relative:char;mso-position-vertical:absolute;mso-position-vertical-relative:line;mso-left-percent:-10001;mso-top-percent:-10001;v-text-anchor:top" o:gfxdata="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" filled="f" stroked="f">
+                <o:lock v:ext="edit" aspectratio="t"/>
+                <w10:anchorlock/>
+              </v:rect>
+            </w:pict>
+          </mc:Fallback>
+        </mc:AlternateContent>
+      </w:r>
+    </w:p>
+    <w:p>
+      <w:pPr>
+        <w:jc w:val="center"/>
+        <w:rPr>
+          <w:noProof/>
+          <w:sz w:val="36"/>
+          <w:szCs w:val="36"/>
+          <w:lang w:eastAsia="ru-RU"/>
+        </w:rPr>
+      </w:pPr>
+    </w:p>
+    <w:p>
+      <w:pPr>
+        <w:jc w:val="center"/>
+        <w:rPr>
+          <w:noProof/>
+          <w:sz w:val="36"/>
+          <w:szCs w:val="36"/>
+          <w:lang w:eastAsia="ru-RU"/>
+        </w:rPr>
+      </w:pPr>
+    </w:p>
+    <w:p>
+      <w:pPr>
+        <w:jc w:val="center"/>
+        <w:rPr>
+          <w:noProof/>
+          <w:sz w:val="36"/>
+          <w:szCs w:val="36"/>
+          <w:lang w:eastAsia="ru-RU"/>
+        </w:rPr>
+      </w:pPr>
+    </w:p>
+    <w:p>
+      <w:pPr>
+        <w:jc w:val="center"/>
+        <w:rPr>
+          <w:noProof/>
+          <w:sz w:val="36"/>
+          <w:szCs w:val="36"/>
+          <w:lang w:eastAsia="ru-RU"/>
+        </w:rPr>
+      </w:pPr>
+    </w:p>
+    <w:p>
+      <w:pPr>
+        <w:pStyle w:val="a4"/>
+        <w:jc w:val="center"/>
+        <w:rPr>
+          <w:b/>
+          <w:sz w:val="36"/>
+        </w:rPr>
+      </w:pPr>
+      <w:r>
+        <w:rPr>
+          <w:b/>
+          <w:sz w:val="36"/>
+        </w:rPr>
         <w:t>1.</w:t>
       </w:r>
       <w:r>
@@ -958,15 +1029,7 @@
         <w:rPr>
           <w:sz w:val="28"/>
         </w:rPr>
-        <w:t>Создание шаблона ответа на письмо (от кого, ком</w:t>
-      </w:r>
-      <w:bookmarkStart w:id="0" w:name="_GoBack"/>
-      <w:bookmarkEnd w:id="0"/>
-      <w:r>
-        <w:rPr>
-          <w:sz w:val="28"/>
-        </w:rPr>
-        <w:t>у, тема, дата)</w:t>
+        <w:t>Создание шаблона ответа на письмо (от кого, кому, тема, дата)</w:t>
       </w:r>
     </w:p>
     <w:p>
@@ -1186,6 +1249,7 @@
         <w:ind w:left="0" w:firstLine="567"/>
         <w:jc w:val="center"/>
         <w:rPr>
+          <w:b/>
           <w:sz w:val="32"/>
         </w:rPr>
       </w:pPr>
@@ -1194,16 +1258,141 @@
       <w:pPr>
         <w:pStyle w:val="a4"/>
         <w:ind w:left="0" w:firstLine="567"/>
+        <w:jc w:val="center"/>
         <w:rPr>
           <w:b/>
           <w:sz w:val="32"/>
         </w:rPr>
       </w:pPr>
-      <w:r>
+    </w:p>
+    <w:p>
+      <w:pPr>
+        <w:pStyle w:val="a4"/>
+        <w:ind w:left="0" w:firstLine="567"/>
+        <w:jc w:val="center"/>
         <w:rPr>
           <w:b/>
           <w:sz w:val="32"/>
         </w:rPr>
+      </w:pPr>
+    </w:p>
+    <w:p>
+      <w:pPr>
+        <w:pStyle w:val="a4"/>
+        <w:ind w:left="0" w:firstLine="567"/>
+        <w:jc w:val="center"/>
+        <w:rPr>
+          <w:b/>
+          <w:sz w:val="32"/>
+        </w:rPr>
+      </w:pPr>
+      <w:r>
+        <w:rPr>
+          <w:b/>
+          <w:sz w:val="32"/>
+        </w:rPr>
+        <w:lastRenderedPageBreak/>
+        <w:t>3. Обзор интерфейса проекта</w:t>
+      </w:r>
+    </w:p>
+    <w:p>
+      <w:pPr>
+        <w:pStyle w:val="a4"/>
+        <w:ind w:left="0" w:firstLine="567"/>
+        <w:jc w:val="center"/>
+        <w:rPr>
+          <w:b/>
+          <w:sz w:val="28"/>
+        </w:rPr>
+      </w:pPr>
+      <w:r>
+        <w:rPr>
+          <w:b/>
+          <w:sz w:val="28"/>
+        </w:rPr>
+        <w:t>Путь пользователя</w:t>
+      </w:r>
+    </w:p>
+    <w:p>
+      <w:pPr>
+        <w:pStyle w:val="a4"/>
+        <w:ind w:left="0" w:firstLine="567"/>
+        <w:rPr>
+          <w:b/>
+          <w:sz w:val="28"/>
+        </w:rPr>
+      </w:pPr>
+      <w:r>
+        <w:rPr>
+          <w:b/>
+          <w:noProof/>
+          <w:sz w:val="28"/>
+          <w:lang w:eastAsia="ru-RU"/>
+        </w:rPr>
+        <w:drawing>
+          <wp:inline distT="0" distB="0" distL="0" distR="0">
+            <wp:extent cx="6047768" cy="3305175"/>
+            <wp:effectExtent l="0" t="0" r="0" b="0"/>
+            <wp:docPr id="5" name="Рисунок 5" descr="C:\Users\Artemka\AppData\Local\Temp\Путь пользователя.jpeg"/>
+            <wp:cNvGraphicFramePr>
+              <a:graphicFrameLocks xmlns:a="http://schemas.openxmlformats.org/drawingml/2006/main" noChangeAspect="1"/>
+            </wp:cNvGraphicFramePr>
+            <a:graphic xmlns:a="http://schemas.openxmlformats.org/drawingml/2006/main">
+              <a:graphicData uri="http://schemas.openxmlformats.org/drawingml/2006/picture">
+                <pic:pic xmlns:pic="http://schemas.openxmlformats.org/drawingml/2006/picture">
+                  <pic:nvPicPr>
+                    <pic:cNvPr id="0" name="Picture 8" descr="C:\Users\Artemka\AppData\Local\Temp\Путь пользователя.jpeg"/>
+                    <pic:cNvPicPr>
+                      <a:picLocks noChangeAspect="1" noChangeArrowheads="1"/>
+                    </pic:cNvPicPr>
+                  </pic:nvPicPr>
+                  <pic:blipFill>
+                    <a:blip r:embed="rId8" cstate="print">
+                      <a:extLst>
+                        <a:ext uri="{28A0092B-C50C-407E-A947-70E740481C1C}">
+                          <a14:useLocalDpi xmlns:a14="http://schemas.microsoft.com/office/drawing/2010/main" val="0"/>
+                        </a:ext>
+                      </a:extLst>
+                    </a:blip>
+                    <a:srcRect/>
+                    <a:stretch>
+                      <a:fillRect/>
+                    </a:stretch>
+                  </pic:blipFill>
+                  <pic:spPr bwMode="auto">
+                    <a:xfrm>
+                      <a:off x="0" y="0"/>
+                      <a:ext cx="6063901" cy="3313992"/>
+                    </a:xfrm>
+                    <a:prstGeom prst="rect">
+                      <a:avLst/>
+                    </a:prstGeom>
+                    <a:noFill/>
+                    <a:ln>
+                      <a:noFill/>
+                    </a:ln>
+                  </pic:spPr>
+                </pic:pic>
+              </a:graphicData>
+            </a:graphic>
+          </wp:inline>
+        </w:drawing>
+      </w:r>
+    </w:p>
+    <w:p>
+      <w:pPr>
+        <w:pStyle w:val="a4"/>
+        <w:ind w:left="0" w:firstLine="567"/>
+        <w:rPr>
+          <w:b/>
+          <w:sz w:val="32"/>
+        </w:rPr>
+      </w:pPr>
+      <w:r>
+        <w:rPr>
+          <w:b/>
+          <w:sz w:val="32"/>
+        </w:rPr>
         <w:tab/>
       </w:r>
     </w:p>
@@ -1211,42 +1400,312 @@
       <w:pPr>
         <w:pStyle w:val="a4"/>
         <w:ind w:left="0" w:firstLine="567"/>
-        <w:rPr>
-          <w:sz w:val="28"/>
-        </w:rPr>
-      </w:pPr>
-    </w:p>
-    <w:p>
-      <w:pPr>
-        <w:pStyle w:val="a4"/>
-        <w:ind w:left="0" w:firstLine="567"/>
-        <w:jc w:val="center"/>
-        <w:rPr>
-          <w:sz w:val="28"/>
-        </w:rPr>
-      </w:pPr>
-    </w:p>
-    <w:p>
-      <w:pPr>
-        <w:pStyle w:val="a4"/>
-        <w:rPr>
-          <w:b/>
-          <w:sz w:val="36"/>
-        </w:rPr>
-      </w:pPr>
-    </w:p>
-    <w:p>
-      <w:pPr>
-        <w:rPr>
-          <w:b/>
-          <w:sz w:val="28"/>
-        </w:rPr>
-      </w:pPr>
+        <w:jc w:val="center"/>
+        <w:rPr>
+          <w:b/>
+          <w:sz w:val="28"/>
+        </w:rPr>
+      </w:pPr>
+      <w:r>
+        <w:rPr>
+          <w:b/>
+          <w:sz w:val="28"/>
+        </w:rPr>
+        <w:t>Библиотеки и движки функций</w:t>
+      </w:r>
+    </w:p>
+    <w:p>
+      <w:pPr>
+        <w:pStyle w:val="a4"/>
+        <w:numPr>
+          <w:ilvl w:val="0"/>
+          <w:numId w:val="3"/>
+        </w:numPr>
+        <w:rPr>
+          <w:sz w:val="28"/>
+        </w:rPr>
+      </w:pPr>
+      <w:proofErr w:type="spellStart"/>
+      <w:r>
+        <w:rPr>
+          <w:sz w:val="28"/>
+        </w:rPr>
+        <w:t>Pyte</w:t>
+      </w:r>
+      <w:r>
+        <w:rPr>
+          <w:sz w:val="28"/>
+          <w:lang w:val="en-US"/>
+        </w:rPr>
+        <w:t>sseract</w:t>
+      </w:r>
+      <w:proofErr w:type="spellEnd"/>
+    </w:p>
+    <w:p>
+      <w:pPr>
+        <w:pStyle w:val="a4"/>
+        <w:numPr>
+          <w:ilvl w:val="0"/>
+          <w:numId w:val="3"/>
+        </w:numPr>
+        <w:rPr>
+          <w:sz w:val="28"/>
+          <w:lang w:val="en-US"/>
+        </w:rPr>
+      </w:pPr>
+      <w:proofErr w:type="spellStart"/>
+      <w:r>
+        <w:rPr>
+          <w:sz w:val="28"/>
+          <w:lang w:val="en-US"/>
+        </w:rPr>
+        <w:t>Sklearn</w:t>
+      </w:r>
+      <w:proofErr w:type="spellEnd"/>
+      <w:r>
+        <w:rPr>
+          <w:sz w:val="28"/>
+          <w:lang w:val="en-US"/>
+        </w:rPr>
+        <w:t xml:space="preserve">, </w:t>
+      </w:r>
+      <w:proofErr w:type="spellStart"/>
+      <w:r>
+        <w:rPr>
+          <w:sz w:val="28"/>
+          <w:lang w:val="en-US"/>
+        </w:rPr>
+        <w:t>Tensorflow</w:t>
+      </w:r>
+      <w:proofErr w:type="spellEnd"/>
+      <w:r>
+        <w:rPr>
+          <w:sz w:val="28"/>
+          <w:lang w:val="en-US"/>
+        </w:rPr>
+        <w:t xml:space="preserve">, </w:t>
+      </w:r>
+      <w:proofErr w:type="spellStart"/>
+      <w:r>
+        <w:rPr>
+          <w:sz w:val="28"/>
+          <w:lang w:val="en-US"/>
+        </w:rPr>
+        <w:t>Keras</w:t>
+      </w:r>
+      <w:proofErr w:type="spellEnd"/>
+      <w:r>
+        <w:rPr>
+          <w:sz w:val="28"/>
+          <w:lang w:val="en-US"/>
+        </w:rPr>
+        <w:t xml:space="preserve">, Spacy, </w:t>
+      </w:r>
+      <w:proofErr w:type="spellStart"/>
+      <w:r>
+        <w:rPr>
+          <w:sz w:val="28"/>
+          <w:lang w:val="en-US"/>
+        </w:rPr>
+        <w:t>OpenCV</w:t>
+      </w:r>
+      <w:proofErr w:type="spellEnd"/>
+      <w:r>
+        <w:rPr>
+          <w:sz w:val="28"/>
+          <w:lang w:val="en-US"/>
+        </w:rPr>
+        <w:t>, Natasha</w:t>
+      </w:r>
+    </w:p>
+    <w:p>
+      <w:pPr>
+        <w:pStyle w:val="a4"/>
+        <w:numPr>
+          <w:ilvl w:val="0"/>
+          <w:numId w:val="3"/>
+        </w:numPr>
+        <w:rPr>
+          <w:sz w:val="28"/>
+          <w:lang w:val="en-US"/>
+        </w:rPr>
+      </w:pPr>
+      <w:r>
+        <w:rPr>
+          <w:sz w:val="28"/>
+        </w:rPr>
+        <w:t>Встроенные</w:t>
+      </w:r>
+    </w:p>
+    <w:p>
+      <w:pPr>
+        <w:pStyle w:val="a4"/>
+        <w:rPr>
+          <w:b/>
+          <w:sz w:val="36"/>
+          <w:lang w:val="en-US"/>
+        </w:rPr>
+      </w:pPr>
+      <w:bookmarkStart w:id="0" w:name="_GoBack"/>
+      <w:bookmarkEnd w:id="0"/>
+    </w:p>
+    <w:p>
+      <w:pPr>
+        <w:rPr>
+          <w:b/>
+          <w:sz w:val="28"/>
+        </w:rPr>
+      </w:pPr>
+      <w:r>
+        <w:rPr>
+          <w:noProof/>
+          <w:lang w:eastAsia="ru-RU"/>
+        </w:rPr>
+        <w:lastRenderedPageBreak/>
+        <mc:AlternateContent>
+          <mc:Choice Requires="wps">
+            <w:drawing>
+              <wp:inline distT="0" distB="0" distL="0" distR="0">
+                <wp:extent cx="2828925" cy="1104900"/>
+                <wp:effectExtent l="0" t="0" r="0" b="0"/>
+                <wp:docPr id="2" name="Прямоугольник 2" descr="https://documents.lucid.app/documents/a3e717e0-5a91-45f2-8b25-d10bd13041b7/pages/0_0?a=565&amp;x=762&amp;y=753&amp;w=396&amp;h=154&amp;store=1&amp;accept=image%2F*&amp;auth=LCA%203965e3940915c4353b61f4826a78b50f6aae3d81-ts%3D1635253576"/>
+                <wp:cNvGraphicFramePr>
+                  <a:graphicFrameLocks xmlns:a="http://schemas.openxmlformats.org/drawingml/2006/main" noChangeAspect="1"/>
+                </wp:cNvGraphicFramePr>
+                <a:graphic xmlns:a="http://schemas.openxmlformats.org/drawingml/2006/main">
+                  <a:graphicData uri="http://schemas.microsoft.com/office/word/2010/wordprocessingShape">
+                    <wps:wsp>
+                      <wps:cNvSpPr>
+                        <a:spLocks noChangeAspect="1" noChangeArrowheads="1"/>
+                      </wps:cNvSpPr>
+                      <wps:spPr bwMode="auto">
+                        <a:xfrm>
+                          <a:off x="0" y="0"/>
+                          <a:ext cx="2828925" cy="1104900"/>
+                        </a:xfrm>
+                        <a:prstGeom prst="rect">
+                          <a:avLst/>
+                        </a:prstGeom>
+                        <a:noFill/>
+                        <a:ln>
+                          <a:noFill/>
+                        </a:ln>
+                        <a:extLst>
+                          <a:ext uri="{909E8E84-426E-40DD-AFC4-6F175D3DCCD1}">
+                            <a14:hiddenFill xmlns:a14="http://schemas.microsoft.com/office/drawing/2010/main">
+                              <a:solidFill>
+                                <a:srgbClr val="FFFFFF"/>
+                              </a:solidFill>
+                            </a14:hiddenFill>
+                          </a:ext>
+                          <a:ext uri="{91240B29-F687-4F45-9708-019B960494DF}">
+                            <a14:hiddenLine xmlns:a14="http://schemas.microsoft.com/office/drawing/2010/main" w="9525">
+                              <a:solidFill>
+                                <a:srgbClr val="000000"/>
+                              </a:solidFill>
+                              <a:miter lim="800000"/>
+                              <a:headEnd/>
+                              <a:tailEnd/>
+                            </a14:hiddenLine>
+                          </a:ext>
+                        </a:extLst>
+                      </wps:spPr>
+                      <wps:bodyPr rot="0" vert="horz" wrap="square" lIns="91440" tIns="45720" rIns="91440" bIns="45720" anchor="t" anchorCtr="0" upright="1">
+                        <a:noAutofit/>
+                      </wps:bodyPr>
+                    </wps:wsp>
+                  </a:graphicData>
+                </a:graphic>
+              </wp:inline>
+            </w:drawing>
+          </mc:Choice>
+          <mc:Fallback>
+            <w:pict>
+              <v:rect w14:anchorId="752DEA2C" id="Прямоугольник 2" o:spid="_x0000_s1026" alt="https://documents.lucid.app/documents/a3e717e0-5a91-45f2-8b25-d10bd13041b7/pages/0_0?a=565&amp;x=762&amp;y=753&amp;w=396&amp;h=154&amp;store=1&amp;accept=image%2F*&amp;auth=LCA%203965e3940915c4353b61f4826a78b50f6aae3d81-ts%3D1635253576" style="width:222.75pt;height:87pt;visibility:visible;mso-wrap-style:square;mso-left-percent:-10001;mso-top-percent:-10001;mso-position-horizontal:absolute;mso-position-horizontal-relative:char;mso-position-vertical:absolute;mso-position-vertical-relative:line;mso-left-percent:-10001;mso-top-percent:-10001;v-text-anchor:top" o:gfxdata="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" filled="f" stroked="f">
+                <o:lock v:ext="edit" aspectratio="t"/>
+                <w10:anchorlock/>
+              </v:rect>
+            </w:pict>
+          </mc:Fallback>
+        </mc:AlternateContent>
+      </w:r>
+      <w:r>
+        <w:rPr>
+          <w:noProof/>
+          <w:lang w:eastAsia="ru-RU"/>
+        </w:rPr>
+        <mc:AlternateContent>
+          <mc:Choice Requires="wps">
+            <w:drawing>
+              <wp:inline distT="0" distB="0" distL="0" distR="0">
+                <wp:extent cx="5940425" cy="3184514"/>
+                <wp:effectExtent l="0" t="0" r="0" b="0"/>
+                <wp:docPr id="3" name="Прямоугольник 3" descr="https://documents.lucid.app/documents/a3e717e0-5a91-45f2-8b25-d10bd13041b7/pages/0_0?a=655&amp;x=96&amp;y=-45&amp;w=1848&amp;h=990&amp;store=1&amp;accept=image%2F*&amp;auth=LCA%200923773c14c147f4931b75ea2e560c73ec15954d-ts%3D1635253576"/>
+                <wp:cNvGraphicFramePr>
+                  <a:graphicFrameLocks xmlns:a="http://schemas.openxmlformats.org/drawingml/2006/main" noChangeAspect="1"/>
+                </wp:cNvGraphicFramePr>
+                <a:graphic xmlns:a="http://schemas.openxmlformats.org/drawingml/2006/main">
+                  <a:graphicData uri="http://schemas.microsoft.com/office/word/2010/wordprocessingShape">
+                    <wps:wsp>
+                      <wps:cNvSpPr>
+                        <a:spLocks noChangeAspect="1" noChangeArrowheads="1"/>
+                      </wps:cNvSpPr>
+                      <wps:spPr bwMode="auto">
+                        <a:xfrm>
+                          <a:off x="0" y="0"/>
+                          <a:ext cx="5940425" cy="3184514"/>
+                        </a:xfrm>
+                        <a:prstGeom prst="rect">
+                          <a:avLst/>
+                        </a:prstGeom>
+                        <a:noFill/>
+                        <a:ln>
+                          <a:noFill/>
+                        </a:ln>
+                        <a:extLst>
+                          <a:ext uri="{909E8E84-426E-40DD-AFC4-6F175D3DCCD1}">
+                            <a14:hiddenFill xmlns:a14="http://schemas.microsoft.com/office/drawing/2010/main">
+                              <a:solidFill>
+                                <a:srgbClr val="FFFFFF"/>
+                              </a:solidFill>
+                            </a14:hiddenFill>
+                          </a:ext>
+                          <a:ext uri="{91240B29-F687-4F45-9708-019B960494DF}">
+                            <a14:hiddenLine xmlns:a14="http://schemas.microsoft.com/office/drawing/2010/main" w="9525">
+                              <a:solidFill>
+                                <a:srgbClr val="000000"/>
+                              </a:solidFill>
+                              <a:miter lim="800000"/>
+                              <a:headEnd/>
+                              <a:tailEnd/>
+                            </a14:hiddenLine>
+                          </a:ext>
+                        </a:extLst>
+                      </wps:spPr>
+                      <wps:bodyPr rot="0" vert="horz" wrap="square" lIns="91440" tIns="45720" rIns="91440" bIns="45720" anchor="t" anchorCtr="0" upright="1">
+                        <a:noAutofit/>
+                      </wps:bodyPr>
+                    </wps:wsp>
+                  </a:graphicData>
+                </a:graphic>
+              </wp:inline>
+            </w:drawing>
+          </mc:Choice>
+          <mc:Fallback>
+            <w:pict>
+              <v:rect w14:anchorId="29320E43" id="Прямоугольник 3" o:spid="_x0000_s1026" alt="https://documents.lucid.app/documents/a3e717e0-5a91-45f2-8b25-d10bd13041b7/pages/0_0?a=655&amp;x=96&amp;y=-45&amp;w=1848&amp;h=990&amp;store=1&amp;accept=image%2F*&amp;auth=LCA%200923773c14c147f4931b75ea2e560c73ec15954d-ts%3D1635253576" style="width:467.75pt;height:250.75pt;visibility:visible;mso-wrap-style:square;mso-left-percent:-10001;mso-top-percent:-10001;mso-position-horizontal:absolute;mso-position-horizontal-relative:char;mso-position-vertical:absolute;mso-position-vertical-relative:line;mso-left-percent:-10001;mso-top-percent:-10001;v-text-anchor:top" o:gfxdata="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" filled="f" stroked="f">
+                <o:lock v:ext="edit" aspectratio="t"/>
+                <w10:anchorlock/>
+              </v:rect>
+            </w:pict>
+          </mc:Fallback>
+        </mc:AlternateContent>
+      </w:r>
     </w:p>
     <w:sectPr>
-      <w:footerReference w:type="default" r:id="rId8"/>
+      <w:footerReference w:type="default" r:id="rId9"/>
       <w:pgSz w:w="11906" w:h="16838"/>
-      <w:pgMar w:top="709" w:right="850" w:bottom="568" w:left="1701" w:header="708" w:footer="708" w:gutter="0"/>
+      <w:pgMar w:top="709" w:right="850" w:bottom="568" w:left="567" w:header="708" w:footer="708" w:gutter="0"/>
       <w:cols w:space="708"/>
       <w:docGrid w:linePitch="360"/>
     </w:sectPr>
@@ -1289,6 +1748,7 @@
         <w:docPartUnique/>
       </w:docPartObj>
     </w:sdtPr>
+    <w:sdtEndPr/>
     <w:sdtContent>
       <w:p>
         <w:pPr>
@@ -1308,7 +1768,7 @@
           <w:rPr>
             <w:noProof/>
           </w:rPr>
-          <w:t>4</w:t>
+          <w:t>5</w:t>
         </w:r>
         <w:r>
           <w:fldChar w:fldCharType="end"/>
@@ -1529,11 +1989,103 @@
       </w:pPr>
     </w:lvl>
   </w:abstractNum>
+  <w:abstractNum w:abstractNumId="2" w15:restartNumberingAfterBreak="0">
+    <w:nsid w:val="74D733C1"/>
+    <w:multiLevelType w:val="hybridMultilevel"/>
+    <w:tmpl w:val="A0161B3E"/>
+    <w:lvl w:ilvl="0" w:tplc="0C1A8CEC">
+      <w:start w:val="1"/>
+      <w:numFmt w:val="decimal"/>
+      <w:lvlText w:val="%1."/>
+      <w:lvlJc w:val="left"/>
+      <w:pPr>
+        <w:ind w:left="927" w:hanging="360"/>
+      </w:pPr>
+      <w:rPr>
+        <w:rFonts w:hint="default"/>
+      </w:rPr>
+    </w:lvl>
+    <w:lvl w:ilvl="1" w:tplc="04190019" w:tentative="1">
+      <w:start w:val="1"/>
+      <w:numFmt w:val="lowerLetter"/>
+      <w:lvlText w:val="%2."/>
+      <w:lvlJc w:val="left"/>
+      <w:pPr>
+        <w:ind w:left="1647" w:hanging="360"/>
+      </w:pPr>
+    </w:lvl>
+    <w:lvl w:ilvl="2" w:tplc="0419001B" w:tentative="1">
+      <w:start w:val="1"/>
+      <w:numFmt w:val="lowerRoman"/>
+      <w:lvlText w:val="%3."/>
+      <w:lvlJc w:val="right"/>
+      <w:pPr>
+        <w:ind w:left="2367" w:hanging="180"/>
+      </w:pPr>
+    </w:lvl>
+    <w:lvl w:ilvl="3" w:tplc="0419000F" w:tentative="1">
+      <w:start w:val="1"/>
+      <w:numFmt w:val="decimal"/>
+      <w:lvlText w:val="%4."/>
+      <w:lvlJc w:val="left"/>
+      <w:pPr>
+        <w:ind w:left="3087" w:hanging="360"/>
+      </w:pPr>
+    </w:lvl>
+    <w:lvl w:ilvl="4" w:tplc="04190019" w:tentative="1">
+      <w:start w:val="1"/>
+      <w:numFmt w:val="lowerLetter"/>
+      <w:lvlText w:val="%5."/>
+      <w:lvlJc w:val="left"/>
+      <w:pPr>
+        <w:ind w:left="3807" w:hanging="360"/>
+      </w:pPr>
+    </w:lvl>
+    <w:lvl w:ilvl="5" w:tplc="0419001B" w:tentative="1">
+      <w:start w:val="1"/>
+      <w:numFmt w:val="lowerRoman"/>
+      <w:lvlText w:val="%6."/>
+      <w:lvlJc w:val="right"/>
+      <w:pPr>
+        <w:ind w:left="4527" w:hanging="180"/>
+      </w:pPr>
+    </w:lvl>
+    <w:lvl w:ilvl="6" w:tplc="0419000F" w:tentative="1">
+      <w:start w:val="1"/>
+      <w:numFmt w:val="decimal"/>
+      <w:lvlText w:val="%7."/>
+      <w:lvlJc w:val="left"/>
+      <w:pPr>
+        <w:ind w:left="5247" w:hanging="360"/>
+      </w:pPr>
+    </w:lvl>
+    <w:lvl w:ilvl="7" w:tplc="04190019" w:tentative="1">
+      <w:start w:val="1"/>
+      <w:numFmt w:val="lowerLetter"/>
+      <w:lvlText w:val="%8."/>
+      <w:lvlJc w:val="left"/>
+      <w:pPr>
+        <w:ind w:left="5967" w:hanging="360"/>
+      </w:pPr>
+    </w:lvl>
+    <w:lvl w:ilvl="8" w:tplc="0419001B" w:tentative="1">
+      <w:start w:val="1"/>
+      <w:numFmt w:val="lowerRoman"/>
+      <w:lvlText w:val="%9."/>
+      <w:lvlJc w:val="right"/>
+      <w:pPr>
+        <w:ind w:left="6687" w:hanging="180"/>
+      </w:pPr>
+    </w:lvl>
+  </w:abstractNum>
   <w:num w:numId="1">
     <w:abstractNumId w:val="1"/>
   </w:num>
   <w:num w:numId="2">
     <w:abstractNumId w:val="0"/>
+  </w:num>
+  <w:num w:numId="3">
+    <w:abstractNumId w:val="2"/>
   </w:num>
 </w:numbering>
 </file>
@@ -2332,7 +2884,7 @@
 </file>
 
 <file path=customXml/itemProps1.xml><?xml version="1.0" encoding="utf-8"?>
-<ds:datastoreItem xmlns:ds="http://schemas.openxmlformats.org/officeDocument/2006/customXml" ds:itemID="{C6B4AE49-BBC2-4A6E-90A4-3807BBB779EB}">
+<ds:datastoreItem xmlns:ds="http://schemas.openxmlformats.org/officeDocument/2006/customXml" ds:itemID="{E4FBAB17-3F61-42D6-8B0B-A7ED84E51800}">
   <ds:schemaRefs>
     <ds:schemaRef ds:uri="http://schemas.openxmlformats.org/officeDocument/2006/bibliography"/>
   </ds:schemaRefs>

</xml_diff>